<commit_message>
Finalized Invoice System & Backed Up Database
</commit_message>
<xml_diff>
--- a/Shoptobd - Scope of Work (SOW) (Updated).docx
+++ b/Shoptobd - Scope of Work (SOW) (Updated).docx
@@ -288,8 +288,8 @@
         <w:rPr>
           <w:noProof/>
         </w:rPr>
-        <w:pict w14:anchorId="75D01571">
-          <v:rect id="_x0000_i1032" alt="" style="width:450.85pt;height:.05pt;mso-width-percent:0;mso-height-percent:0;mso-width-percent:0;mso-height-percent:0" o:hrpct="999" o:hralign="center" o:hrstd="t" o:hr="t" fillcolor="#a0a0a0" stroked="f"/>
+        <w:pict w14:anchorId="7F3034F6">
+          <v:rect id="_x0000_i1027" alt="" style="width:450.85pt;height:.05pt;mso-width-percent:0;mso-height-percent:0;mso-width-percent:0;mso-height-percent:0" o:hrpct="999" o:hralign="center" o:hrstd="t" o:hr="t" fillcolor="#a0a0a0" stroked="f"/>
         </w:pict>
       </w:r>
     </w:p>
@@ -793,8 +793,8 @@
         <w:rPr>
           <w:noProof/>
         </w:rPr>
-        <w:pict w14:anchorId="4AD38085">
-          <v:rect id="_x0000_i1031" alt="" style="width:450.85pt;height:.05pt;mso-width-percent:0;mso-height-percent:0;mso-width-percent:0;mso-height-percent:0" o:hrpct="999" o:hralign="center" o:hrstd="t" o:hr="t" fillcolor="#a0a0a0" stroked="f"/>
+        <w:pict w14:anchorId="776CCFE1">
+          <v:rect id="_x0000_i1026" alt="" style="width:450.85pt;height:.05pt;mso-width-percent:0;mso-height-percent:0;mso-width-percent:0;mso-height-percent:0" o:hrpct="999" o:hralign="center" o:hrstd="t" o:hr="t" fillcolor="#a0a0a0" stroked="f"/>
         </w:pict>
       </w:r>
     </w:p>
@@ -810,7 +810,7 @@
           <w:b/>
           <w:bCs/>
         </w:rPr>
-        <w:t>3. Customer Portal Features</w:t>
+        <w:t>5. Invoice System Implementation (Updated)</w:t>
       </w:r>
     </w:p>
     <w:p>
@@ -833,7 +833,7 @@
           <w:b/>
           <w:bCs/>
         </w:rPr>
-        <w:t xml:space="preserve"> 3.1 User Authentication</w:t>
+        <w:t xml:space="preserve"> 5.1 Invoice Auto-Generation</w:t>
       </w:r>
     </w:p>
     <w:p>
@@ -844,7 +844,17 @@
         <w:t>✔</w:t>
       </w:r>
       <w:r>
-        <w:t xml:space="preserve"> Email &amp; Password Login </w:t>
+        <w:t xml:space="preserve"> </w:t>
+      </w:r>
+      <w:r>
+        <w:rPr>
+          <w:b/>
+          <w:bCs/>
+        </w:rPr>
+        <w:t>Invoices are created automatically when an order is submitted</w:t>
+      </w:r>
+      <w:r>
+        <w:t xml:space="preserve"> </w:t>
       </w:r>
       <w:r>
         <w:rPr>
@@ -862,7 +872,17 @@
         <w:t>✔</w:t>
       </w:r>
       <w:r>
-        <w:t xml:space="preserve"> Phone OTP Login </w:t>
+        <w:t xml:space="preserve"> </w:t>
+      </w:r>
+      <w:r>
+        <w:rPr>
+          <w:b/>
+          <w:bCs/>
+        </w:rPr>
+        <w:t>Invoices start in Draft mode (not visible to customers)</w:t>
+      </w:r>
+      <w:r>
+        <w:t xml:space="preserve"> </w:t>
       </w:r>
       <w:r>
         <w:rPr>
@@ -880,7 +900,45 @@
         <w:t>✔</w:t>
       </w:r>
       <w:r>
-        <w:t xml:space="preserve"> Google &amp; Facebook Login (API integration pending) </w:t>
+        <w:t xml:space="preserve"> </w:t>
+      </w:r>
+      <w:r>
+        <w:rPr>
+          <w:b/>
+          <w:bCs/>
+        </w:rPr>
+        <w:t>Admins can modify invoice details before approval</w:t>
+      </w:r>
+      <w:r>
+        <w:t xml:space="preserve"> </w:t>
+      </w:r>
+      <w:r>
+        <w:rPr>
+          <w:rFonts w:ascii="Apple Color Emoji" w:hAnsi="Apple Color Emoji" w:cs="Apple Color Emoji"/>
+        </w:rPr>
+        <w:t>✅</w:t>
+      </w:r>
+      <w:r>
+        <w:br/>
+      </w:r>
+      <w:r>
+        <w:rPr>
+          <w:rFonts w:ascii="Apple Color Emoji" w:hAnsi="Apple Color Emoji" w:cs="Apple Color Emoji"/>
+        </w:rPr>
+        <w:t>✔</w:t>
+      </w:r>
+      <w:r>
+        <w:t xml:space="preserve"> </w:t>
+      </w:r>
+      <w:r>
+        <w:rPr>
+          <w:b/>
+          <w:bCs/>
+        </w:rPr>
+        <w:t>Final invoices require admin approval before visibility</w:t>
+      </w:r>
+      <w:r>
+        <w:t xml:space="preserve"> </w:t>
       </w:r>
       <w:r>
         <w:rPr>
@@ -909,7 +967,7 @@
           <w:b/>
           <w:bCs/>
         </w:rPr>
-        <w:t xml:space="preserve"> 3.2 Order Placement &amp; Processing</w:t>
+        <w:t xml:space="preserve"> 5.2 Invoice Database Structure Updates</w:t>
       </w:r>
     </w:p>
     <w:p>
@@ -920,7 +978,7 @@
         <w:t>✔</w:t>
       </w:r>
       <w:r>
-        <w:t xml:space="preserve"> Customers input product details, shipping, and taxes are applied </w:t>
+        <w:t xml:space="preserve"> invoice_status (Draft, Approved) </w:t>
       </w:r>
       <w:r>
         <w:rPr>
@@ -938,7 +996,7 @@
         <w:t>✔</w:t>
       </w:r>
       <w:r>
-        <w:t xml:space="preserve"> Orders are stored in orders and order_items </w:t>
+        <w:t xml:space="preserve"> invoice_type (Initial, Final) </w:t>
       </w:r>
       <w:r>
         <w:rPr>
@@ -956,7 +1014,43 @@
         <w:t>✔</w:t>
       </w:r>
       <w:r>
-        <w:t xml:space="preserve"> Auto-calculates price + tax + shipping </w:t>
+        <w:t xml:space="preserve"> is_finalized (TRUE or FALSE) </w:t>
+      </w:r>
+      <w:r>
+        <w:rPr>
+          <w:rFonts w:ascii="Apple Color Emoji" w:hAnsi="Apple Color Emoji" w:cs="Apple Color Emoji"/>
+        </w:rPr>
+        <w:t>✅</w:t>
+      </w:r>
+      <w:r>
+        <w:br/>
+      </w:r>
+      <w:r>
+        <w:rPr>
+          <w:rFonts w:ascii="Apple Color Emoji" w:hAnsi="Apple Color Emoji" w:cs="Apple Color Emoji"/>
+        </w:rPr>
+        <w:t>✔</w:t>
+      </w:r>
+      <w:r>
+        <w:t xml:space="preserve"> delivery_charge_bdt added to track local delivery fees </w:t>
+      </w:r>
+      <w:r>
+        <w:rPr>
+          <w:rFonts w:ascii="Apple Color Emoji" w:hAnsi="Apple Color Emoji" w:cs="Apple Color Emoji"/>
+        </w:rPr>
+        <w:t>✅</w:t>
+      </w:r>
+      <w:r>
+        <w:br/>
+      </w:r>
+      <w:r>
+        <w:rPr>
+          <w:rFonts w:ascii="Apple Color Emoji" w:hAnsi="Apple Color Emoji" w:cs="Apple Color Emoji"/>
+        </w:rPr>
+        <w:t>✔</w:t>
+      </w:r>
+      <w:r>
+        <w:t xml:space="preserve"> weight_category added to categorize weight charges </w:t>
       </w:r>
       <w:r>
         <w:rPr>
@@ -985,7 +1079,7 @@
           <w:b/>
           <w:bCs/>
         </w:rPr>
-        <w:t xml:space="preserve"> 3.3 Payment System</w:t>
+        <w:t xml:space="preserve"> 5.3 Weight &amp; Delivery Charge System (Newly Completed)</w:t>
       </w:r>
     </w:p>
     <w:p>
@@ -996,7 +1090,17 @@
         <w:t>✔</w:t>
       </w:r>
       <w:r>
-        <w:t xml:space="preserve"> Advance &amp; Final Payments </w:t>
+        <w:t xml:space="preserve"> </w:t>
+      </w:r>
+      <w:r>
+        <w:rPr>
+          <w:b/>
+          <w:bCs/>
+        </w:rPr>
+        <w:t>Weight charges now depend on product categories.</w:t>
+      </w:r>
+      <w:r>
+        <w:t xml:space="preserve"> </w:t>
       </w:r>
       <w:r>
         <w:rPr>
@@ -1014,7 +1118,17 @@
         <w:t>✔</w:t>
       </w:r>
       <w:r>
-        <w:t xml:space="preserve"> Auto-apply bKash &amp; COD charges </w:t>
+        <w:t xml:space="preserve"> </w:t>
+      </w:r>
+      <w:r>
+        <w:rPr>
+          <w:b/>
+          <w:bCs/>
+        </w:rPr>
+        <w:t>Admin-defined weight categories &amp; rates</w:t>
+      </w:r>
+      <w:r>
+        <w:t xml:space="preserve"> (e.g., General = 2.5 BDT/g, Toys = 3 BDT/g) </w:t>
       </w:r>
       <w:r>
         <w:rPr>
@@ -1029,10 +1143,49 @@
         <w:rPr>
           <w:rFonts w:ascii="Apple Color Emoji" w:hAnsi="Apple Color Emoji" w:cs="Apple Color Emoji"/>
         </w:rPr>
+        <w:lastRenderedPageBreak/>
         <w:t>✔</w:t>
       </w:r>
       <w:r>
-        <w:t xml:space="preserve"> Upload Payment Proof </w:t>
+        <w:t xml:space="preserve"> </w:t>
+      </w:r>
+      <w:r>
+        <w:rPr>
+          <w:b/>
+          <w:bCs/>
+        </w:rPr>
+        <w:t>Invoices now auto-apply weight charges based on product category.</w:t>
+      </w:r>
+      <w:r>
+        <w:t xml:space="preserve"> </w:t>
+      </w:r>
+      <w:r>
+        <w:rPr>
+          <w:rFonts w:ascii="Apple Color Emoji" w:hAnsi="Apple Color Emoji" w:cs="Apple Color Emoji"/>
+        </w:rPr>
+        <w:t>✅</w:t>
+      </w:r>
+      <w:r>
+        <w:br/>
+      </w:r>
+      <w:r>
+        <w:rPr>
+          <w:rFonts w:ascii="Apple Color Emoji" w:hAnsi="Apple Color Emoji" w:cs="Apple Color Emoji"/>
+        </w:rPr>
+        <w:t>✔</w:t>
+      </w:r>
+      <w:r>
+        <w:t xml:space="preserve"> </w:t>
+      </w:r>
+      <w:r>
+        <w:rPr>
+          <w:b/>
+          <w:bCs/>
+        </w:rPr>
+        <w:t>Delivery fees now follow standard rates:</w:t>
+      </w:r>
+      <w:r>
+        <w:t xml:space="preserve"> </w:t>
       </w:r>
       <w:r>
         <w:rPr>
@@ -1043,104 +1196,158 @@
     </w:p>
     <w:p>
       <w:pPr>
-        <w:rPr>
-          <w:b/>
-          <w:bCs/>
-        </w:rPr>
-      </w:pPr>
-      <w:r>
-        <w:rPr>
-          <w:rFonts w:ascii="Apple Color Emoji" w:hAnsi="Apple Color Emoji" w:cs="Apple Color Emoji"/>
-          <w:b/>
-          <w:bCs/>
-        </w:rPr>
-        <w:t>✅</w:t>
-      </w:r>
-      <w:r>
-        <w:rPr>
-          <w:b/>
-          <w:bCs/>
-        </w:rPr>
-        <w:t xml:space="preserve"> 3.4 Order Tracking &amp; Status Updates</w:t>
+        <w:numPr>
+          <w:ilvl w:val="0"/>
+          <w:numId w:val="3"/>
+        </w:numPr>
+      </w:pPr>
+      <w:r>
+        <w:rPr>
+          <w:b/>
+          <w:bCs/>
+        </w:rPr>
+        <w:t>Inside Dhaka</w:t>
+      </w:r>
+      <w:r>
+        <w:t xml:space="preserve"> → 100 BDT</w:t>
       </w:r>
     </w:p>
     <w:p>
-      <w:r>
-        <w:rPr>
-          <w:rFonts w:ascii="Apple Color Emoji" w:hAnsi="Apple Color Emoji" w:cs="Apple Color Emoji"/>
-        </w:rPr>
-        <w:lastRenderedPageBreak/>
-        <w:t>✔</w:t>
-      </w:r>
-      <w:r>
-        <w:t xml:space="preserve"> Order Statuses Implemented </w:t>
-      </w:r>
-      <w:r>
-        <w:rPr>
-          <w:rFonts w:ascii="Apple Color Emoji" w:hAnsi="Apple Color Emoji" w:cs="Apple Color Emoji"/>
-        </w:rPr>
-        <w:t>✅</w:t>
-      </w:r>
-      <w:r>
-        <w:br/>
-      </w:r>
-      <w:r>
-        <w:rPr>
-          <w:rFonts w:ascii="Apple Color Emoji" w:hAnsi="Apple Color Emoji" w:cs="Apple Color Emoji"/>
-        </w:rPr>
-        <w:t>✔</w:t>
-      </w:r>
-      <w:r>
-        <w:t xml:space="preserve"> Tracking from "Pending" to "Delivered" </w:t>
-      </w:r>
-      <w:r>
-        <w:rPr>
-          <w:rFonts w:ascii="Apple Color Emoji" w:hAnsi="Apple Color Emoji" w:cs="Apple Color Emoji"/>
-        </w:rPr>
-        <w:t>✅</w:t>
-      </w:r>
-      <w:r>
-        <w:br/>
-      </w:r>
-      <w:r>
-        <w:rPr>
-          <w:rFonts w:ascii="Apple Color Emoji" w:hAnsi="Apple Color Emoji" w:cs="Apple Color Emoji"/>
-        </w:rPr>
-        <w:t>✔</w:t>
-      </w:r>
-      <w:r>
-        <w:t xml:space="preserve"> Cancellation &amp; Refunds Statuses </w:t>
-      </w:r>
-      <w:r>
-        <w:rPr>
-          <w:rFonts w:ascii="Apple Color Emoji" w:hAnsi="Apple Color Emoji" w:cs="Apple Color Emoji"/>
-        </w:rPr>
-        <w:t>✅</w:t>
+      <w:pPr>
+        <w:numPr>
+          <w:ilvl w:val="0"/>
+          <w:numId w:val="3"/>
+        </w:numPr>
+      </w:pPr>
+      <w:r>
+        <w:rPr>
+          <w:b/>
+          <w:bCs/>
+        </w:rPr>
+        <w:t>Outside Dhaka</w:t>
+      </w:r>
+      <w:r>
+        <w:t xml:space="preserve"> → 150 BDT</w:t>
       </w:r>
     </w:p>
     <w:p>
-      <w:r>
-        <w:rPr>
-          <w:noProof/>
-        </w:rPr>
-        <w:pict w14:anchorId="2EF63A85">
-          <v:rect id="_x0000_i1030" alt="" style="width:450.85pt;height:.05pt;mso-width-percent:0;mso-height-percent:0;mso-width-percent:0;mso-height-percent:0" o:hrpct="999" o:hralign="center" o:hrstd="t" o:hr="t" fillcolor="#a0a0a0" stroked="f"/>
-        </w:pict>
+      <w:pPr>
+        <w:numPr>
+          <w:ilvl w:val="0"/>
+          <w:numId w:val="3"/>
+        </w:numPr>
+      </w:pPr>
+      <w:r>
+        <w:rPr>
+          <w:b/>
+          <w:bCs/>
+        </w:rPr>
+        <w:t>Office Pickup</w:t>
+      </w:r>
+      <w:r>
+        <w:t xml:space="preserve"> → 0 BDT</w:t>
       </w:r>
     </w:p>
     <w:p>
       <w:pPr>
-        <w:rPr>
-          <w:b/>
-          <w:bCs/>
-        </w:rPr>
-      </w:pPr>
-      <w:r>
-        <w:rPr>
-          <w:b/>
-          <w:bCs/>
-        </w:rPr>
-        <w:t>4. Admin Backend Features</w:t>
+        <w:numPr>
+          <w:ilvl w:val="0"/>
+          <w:numId w:val="3"/>
+        </w:numPr>
+      </w:pPr>
+      <w:r>
+        <w:rPr>
+          <w:b/>
+          <w:bCs/>
+        </w:rPr>
+        <w:t>Rider Pickup</w:t>
+      </w:r>
+      <w:r>
+        <w:t xml:space="preserve"> → 0 BDT</w:t>
+      </w:r>
+      <w:r>
+        <w:br/>
+      </w:r>
+      <w:r>
+        <w:rPr>
+          <w:rFonts w:ascii="Apple Color Emoji" w:hAnsi="Apple Color Emoji" w:cs="Apple Color Emoji"/>
+        </w:rPr>
+        <w:t>✔</w:t>
+      </w:r>
+      <w:r>
+        <w:t xml:space="preserve"> </w:t>
+      </w:r>
+      <w:r>
+        <w:rPr>
+          <w:b/>
+          <w:bCs/>
+        </w:rPr>
+        <w:t>Admins can override delivery charges per order (based on weight, size, or other factors).</w:t>
+      </w:r>
+      <w:r>
+        <w:t xml:space="preserve"> </w:t>
+      </w:r>
+      <w:r>
+        <w:rPr>
+          <w:rFonts w:ascii="Apple Color Emoji" w:hAnsi="Apple Color Emoji" w:cs="Apple Color Emoji"/>
+        </w:rPr>
+        <w:t>✅</w:t>
+      </w:r>
+      <w:r>
+        <w:br/>
+      </w:r>
+      <w:r>
+        <w:rPr>
+          <w:rFonts w:ascii="Apple Color Emoji" w:hAnsi="Apple Color Emoji" w:cs="Apple Color Emoji"/>
+        </w:rPr>
+        <w:t>✔</w:t>
+      </w:r>
+      <w:r>
+        <w:t xml:space="preserve"> </w:t>
+      </w:r>
+      <w:r>
+        <w:rPr>
+          <w:b/>
+          <w:bCs/>
+        </w:rPr>
+        <w:t>Updated APIs to allow invoice modification before approval.</w:t>
+      </w:r>
+      <w:r>
+        <w:t xml:space="preserve"> </w:t>
+      </w:r>
+      <w:r>
+        <w:rPr>
+          <w:rFonts w:ascii="Apple Color Emoji" w:hAnsi="Apple Color Emoji" w:cs="Apple Color Emoji"/>
+        </w:rPr>
+        <w:t>✅</w:t>
+      </w:r>
+      <w:r>
+        <w:br/>
+      </w:r>
+      <w:r>
+        <w:rPr>
+          <w:rFonts w:ascii="Apple Color Emoji" w:hAnsi="Apple Color Emoji" w:cs="Apple Color Emoji"/>
+        </w:rPr>
+        <w:t>✔</w:t>
+      </w:r>
+      <w:r>
+        <w:t xml:space="preserve"> </w:t>
+      </w:r>
+      <w:r>
+        <w:rPr>
+          <w:b/>
+          <w:bCs/>
+        </w:rPr>
+        <w:t>Ensured due_amount_bdt calculation includes all factors.</w:t>
+      </w:r>
+      <w:r>
+        <w:t xml:space="preserve"> </w:t>
+      </w:r>
+      <w:r>
+        <w:rPr>
+          <w:rFonts w:ascii="Apple Color Emoji" w:hAnsi="Apple Color Emoji" w:cs="Apple Color Emoji"/>
+        </w:rPr>
+        <w:t>✅</w:t>
       </w:r>
     </w:p>
     <w:p>
@@ -1163,7 +1370,7 @@
           <w:b/>
           <w:bCs/>
         </w:rPr>
-        <w:t xml:space="preserve"> 4.1 Role-Based Access</w:t>
+        <w:t xml:space="preserve"> 5.4 Invoice APIs (Updated)</w:t>
       </w:r>
     </w:p>
     <w:p>
@@ -1174,7 +1381,7 @@
         <w:t>✔</w:t>
       </w:r>
       <w:r>
-        <w:t xml:space="preserve"> Super Admin - Full Access </w:t>
+        <w:t xml:space="preserve"> POST /invoices/update - Admin can modify invoice fields </w:t>
       </w:r>
       <w:r>
         <w:rPr>
@@ -1192,7 +1399,61 @@
         <w:t>✔</w:t>
       </w:r>
       <w:r>
-        <w:t xml:space="preserve"> Standard Admin - Limited Access </w:t>
+        <w:t xml:space="preserve"> POST /invoices/approve - Admin approval required before visibility </w:t>
+      </w:r>
+      <w:r>
+        <w:rPr>
+          <w:rFonts w:ascii="Apple Color Emoji" w:hAnsi="Apple Color Emoji" w:cs="Apple Color Emoji"/>
+        </w:rPr>
+        <w:t>✅</w:t>
+      </w:r>
+      <w:r>
+        <w:br/>
+      </w:r>
+      <w:r>
+        <w:rPr>
+          <w:rFonts w:ascii="Apple Color Emoji" w:hAnsi="Apple Color Emoji" w:cs="Apple Color Emoji"/>
+        </w:rPr>
+        <w:t>✔</w:t>
+      </w:r>
+      <w:r>
+        <w:t xml:space="preserve"> GET /invoices/:invoice_id - Fetch single invoice </w:t>
+      </w:r>
+      <w:r>
+        <w:rPr>
+          <w:rFonts w:ascii="Apple Color Emoji" w:hAnsi="Apple Color Emoji" w:cs="Apple Color Emoji"/>
+        </w:rPr>
+        <w:t>✅</w:t>
+      </w:r>
+      <w:r>
+        <w:br/>
+      </w:r>
+      <w:r>
+        <w:rPr>
+          <w:rFonts w:ascii="Apple Color Emoji" w:hAnsi="Apple Color Emoji" w:cs="Apple Color Emoji"/>
+        </w:rPr>
+        <w:t>✔</w:t>
+      </w:r>
+      <w:r>
+        <w:t xml:space="preserve"> GET /invoices - Fetch all invoices </w:t>
+      </w:r>
+      <w:r>
+        <w:rPr>
+          <w:rFonts w:ascii="Apple Color Emoji" w:hAnsi="Apple Color Emoji" w:cs="Apple Color Emoji"/>
+        </w:rPr>
+        <w:t>✅</w:t>
+      </w:r>
+      <w:r>
+        <w:br/>
+      </w:r>
+      <w:r>
+        <w:rPr>
+          <w:rFonts w:ascii="Apple Color Emoji" w:hAnsi="Apple Color Emoji" w:cs="Apple Color Emoji"/>
+        </w:rPr>
+        <w:t>✔</w:t>
+      </w:r>
+      <w:r>
+        <w:t xml:space="preserve"> `Weight charge &amp; delivery charge updates now reflect in invoice totals dynamically.** </w:t>
       </w:r>
       <w:r>
         <w:rPr>
@@ -1221,7 +1482,7 @@
           <w:b/>
           <w:bCs/>
         </w:rPr>
-        <w:t xml:space="preserve"> 4.2 Order &amp; Invoice Management</w:t>
+        <w:t xml:space="preserve"> 5.5 Final Testing &amp; Fixes (Completed)</w:t>
       </w:r>
     </w:p>
     <w:p>
@@ -1232,7 +1493,17 @@
         <w:t>✔</w:t>
       </w:r>
       <w:r>
-        <w:t xml:space="preserve"> Modify customer orders </w:t>
+        <w:t xml:space="preserve"> </w:t>
+      </w:r>
+      <w:r>
+        <w:rPr>
+          <w:b/>
+          <w:bCs/>
+        </w:rPr>
+        <w:t>Fixed missing delivery_charge_bdt values in invoices.</w:t>
+      </w:r>
+      <w:r>
+        <w:t xml:space="preserve"> </w:t>
       </w:r>
       <w:r>
         <w:rPr>
@@ -1250,7 +1521,17 @@
         <w:t>✔</w:t>
       </w:r>
       <w:r>
-        <w:t xml:space="preserve"> Auto-generate invoices with taxes, weight, shipping </w:t>
+        <w:t xml:space="preserve"> </w:t>
+      </w:r>
+      <w:r>
+        <w:rPr>
+          <w:b/>
+          <w:bCs/>
+        </w:rPr>
+        <w:t>Updated UPDATE invoices SET delivery_charge_bdt = ... to fix existing data.</w:t>
+      </w:r>
+      <w:r>
+        <w:t xml:space="preserve"> </w:t>
       </w:r>
       <w:r>
         <w:rPr>
@@ -1268,7 +1549,73 @@
         <w:t>✔</w:t>
       </w:r>
       <w:r>
-        <w:t xml:space="preserve"> Track payments per order </w:t>
+        <w:t xml:space="preserve"> </w:t>
+      </w:r>
+      <w:r>
+        <w:rPr>
+          <w:b/>
+          <w:bCs/>
+        </w:rPr>
+        <w:t>Ensured all invoices now have valid weight &amp; delivery charges.</w:t>
+      </w:r>
+      <w:r>
+        <w:t xml:space="preserve"> </w:t>
+      </w:r>
+      <w:r>
+        <w:rPr>
+          <w:rFonts w:ascii="Apple Color Emoji" w:hAnsi="Apple Color Emoji" w:cs="Apple Color Emoji"/>
+        </w:rPr>
+        <w:t>✅</w:t>
+      </w:r>
+      <w:r>
+        <w:br/>
+      </w:r>
+      <w:r>
+        <w:rPr>
+          <w:rFonts w:ascii="Apple Color Emoji" w:hAnsi="Apple Color Emoji" w:cs="Apple Color Emoji"/>
+        </w:rPr>
+        <w:t>✔</w:t>
+      </w:r>
+      <w:r>
+        <w:t xml:space="preserve"> </w:t>
+      </w:r>
+      <w:r>
+        <w:rPr>
+          <w:b/>
+          <w:bCs/>
+        </w:rPr>
+        <w:t>Final validation of due_amount_bdt calculation with test cases.</w:t>
+      </w:r>
+      <w:r>
+        <w:t xml:space="preserve"> </w:t>
+      </w:r>
+      <w:r>
+        <w:rPr>
+          <w:rFonts w:ascii="Apple Color Emoji" w:hAnsi="Apple Color Emoji" w:cs="Apple Color Emoji"/>
+        </w:rPr>
+        <w:t>✅</w:t>
+      </w:r>
+      <w:r>
+        <w:br/>
+      </w:r>
+      <w:r>
+        <w:rPr>
+          <w:rFonts w:ascii="Apple Color Emoji" w:hAnsi="Apple Color Emoji" w:cs="Apple Color Emoji"/>
+        </w:rPr>
+        <w:t>✔</w:t>
+      </w:r>
+      <w:r>
+        <w:t xml:space="preserve"> </w:t>
+      </w:r>
+      <w:r>
+        <w:rPr>
+          <w:b/>
+          <w:bCs/>
+        </w:rPr>
+        <w:t>Database fully backed up &amp; pushed to GitHub after successful testing.</w:t>
+      </w:r>
+      <w:r>
+        <w:t xml:space="preserve"> </w:t>
       </w:r>
       <w:r>
         <w:rPr>
@@ -1278,71 +1625,51 @@
       </w:r>
     </w:p>
     <w:p>
-      <w:pPr>
-        <w:rPr>
-          <w:b/>
-          <w:bCs/>
-        </w:rPr>
-      </w:pPr>
-      <w:r>
-        <w:rPr>
-          <w:rFonts w:ascii="Apple Color Emoji" w:hAnsi="Apple Color Emoji" w:cs="Apple Color Emoji"/>
-          <w:b/>
-          <w:bCs/>
-        </w:rPr>
-        <w:t>✅</w:t>
-      </w:r>
-      <w:r>
-        <w:rPr>
-          <w:b/>
-          <w:bCs/>
-        </w:rPr>
-        <w:t xml:space="preserve"> 4.3 Reports &amp; Analytics</w:t>
+      <w:r>
+        <w:rPr>
+          <w:noProof/>
+        </w:rPr>
+        <w:pict w14:anchorId="246FD729">
+          <v:rect id="_x0000_i1025" alt="" style="width:450.85pt;height:.05pt;mso-width-percent:0;mso-height-percent:0;mso-width-percent:0;mso-height-percent:0" o:hrpct="999" o:hralign="center" o:hrstd="t" o:hr="t" fillcolor="#a0a0a0" stroked="f"/>
+        </w:pict>
       </w:r>
     </w:p>
     <w:p>
-      <w:r>
-        <w:rPr>
-          <w:rFonts w:ascii="Apple Color Emoji" w:hAnsi="Apple Color Emoji" w:cs="Apple Color Emoji"/>
-        </w:rPr>
-        <w:t>✔</w:t>
-      </w:r>
-      <w:r>
-        <w:t xml:space="preserve"> Sales Reports auto-update when order is finalized </w:t>
-      </w:r>
-      <w:r>
-        <w:rPr>
-          <w:rFonts w:ascii="Apple Color Emoji" w:hAnsi="Apple Color Emoji" w:cs="Apple Color Emoji"/>
-        </w:rPr>
-        <w:t>✅</w:t>
-      </w:r>
-      <w:r>
-        <w:br/>
-      </w:r>
-      <w:r>
-        <w:rPr>
-          <w:rFonts w:ascii="Apple Color Emoji" w:hAnsi="Apple Color Emoji" w:cs="Apple Color Emoji"/>
-        </w:rPr>
-        <w:t>✔</w:t>
-      </w:r>
-      <w:r>
-        <w:t xml:space="preserve"> Revenue &amp; order tracking </w:t>
-      </w:r>
-      <w:r>
-        <w:rPr>
-          <w:rFonts w:ascii="Apple Color Emoji" w:hAnsi="Apple Color Emoji" w:cs="Apple Color Emoji"/>
-        </w:rPr>
-        <w:t>✅</w:t>
+      <w:pPr>
+        <w:rPr>
+          <w:b/>
+          <w:bCs/>
+        </w:rPr>
+      </w:pPr>
+      <w:r>
+        <w:rPr>
+          <w:rFonts w:ascii="Apple Color Emoji" w:hAnsi="Apple Color Emoji" w:cs="Apple Color Emoji"/>
+          <w:b/>
+          <w:bCs/>
+        </w:rPr>
+        <w:t>📌</w:t>
+      </w:r>
+      <w:r>
+        <w:rPr>
+          <w:b/>
+          <w:bCs/>
+        </w:rPr>
+        <w:t xml:space="preserve"> Next Steps: Payment System Implementation</w:t>
       </w:r>
     </w:p>
     <w:p>
       <w:r>
-        <w:rPr>
-          <w:noProof/>
-        </w:rPr>
-        <w:pict w14:anchorId="372FCFBE">
-          <v:rect id="_x0000_i1029" alt="" style="width:450.85pt;height:.05pt;mso-width-percent:0;mso-height-percent:0;mso-width-percent:0;mso-height-percent:0" o:hrpct="999" o:hralign="center" o:hrstd="t" o:hr="t" fillcolor="#a0a0a0" stroked="f"/>
-        </w:pict>
+        <w:t xml:space="preserve">Now that invoices are fully functional, the next step is </w:t>
+      </w:r>
+      <w:r>
+        <w:rPr>
+          <w:b/>
+          <w:bCs/>
+        </w:rPr>
+        <w:t>tracking payments &amp; adjusting due amounts</w:t>
+      </w:r>
+      <w:r>
+        <w:t>.</w:t>
       </w:r>
     </w:p>
     <w:p>
@@ -1354,913 +1681,102 @@
       </w:pPr>
       <w:r>
         <w:rPr>
-          <w:b/>
-          <w:bCs/>
-        </w:rPr>
-        <w:t>5. Invoice System Implementation (Updated)</w:t>
+          <w:rFonts w:ascii="Apple Color Emoji" w:hAnsi="Apple Color Emoji" w:cs="Apple Color Emoji"/>
+          <w:b/>
+          <w:bCs/>
+        </w:rPr>
+        <w:t>🔹</w:t>
+      </w:r>
+      <w:r>
+        <w:rPr>
+          <w:b/>
+          <w:bCs/>
+        </w:rPr>
+        <w:t xml:space="preserve"> Step 1: Implement Payment System</w:t>
       </w:r>
     </w:p>
     <w:p>
       <w:r>
-        <w:rPr>
-          <w:rFonts w:ascii="Apple Color Emoji" w:hAnsi="Apple Color Emoji" w:cs="Apple Color Emoji"/>
-          <w:b/>
-          <w:bCs/>
-        </w:rPr>
-        <w:t>📅</w:t>
-      </w:r>
-      <w:r>
-        <w:rPr>
-          <w:b/>
-          <w:bCs/>
-        </w:rPr>
-        <w:t xml:space="preserve"> Latest Work Completed</w:t>
+        <w:t>We will:</w:t>
+      </w:r>
+      <w:r>
+        <w:br/>
+      </w:r>
+      <w:r>
+        <w:rPr>
+          <w:rFonts w:ascii="Apple Color Emoji" w:hAnsi="Apple Color Emoji" w:cs="Apple Color Emoji"/>
+        </w:rPr>
+        <w:t>✔</w:t>
+      </w:r>
+      <w:r>
+        <w:t xml:space="preserve"> </w:t>
+      </w:r>
+      <w:r>
+        <w:rPr>
+          <w:b/>
+          <w:bCs/>
+        </w:rPr>
+        <w:t>Track payments in the payments table.</w:t>
+      </w:r>
+      <w:r>
+        <w:br/>
+      </w:r>
+      <w:r>
+        <w:rPr>
+          <w:rFonts w:ascii="Apple Color Emoji" w:hAnsi="Apple Color Emoji" w:cs="Apple Color Emoji"/>
+        </w:rPr>
+        <w:t>✔</w:t>
+      </w:r>
+      <w:r>
+        <w:t xml:space="preserve"> </w:t>
+      </w:r>
+      <w:r>
+        <w:rPr>
+          <w:b/>
+          <w:bCs/>
+        </w:rPr>
+        <w:t>Ensure due_amount_bdt updates correctly when payments are made.</w:t>
+      </w:r>
+      <w:r>
+        <w:br/>
+      </w:r>
+      <w:r>
+        <w:rPr>
+          <w:rFonts w:ascii="Apple Color Emoji" w:hAnsi="Apple Color Emoji" w:cs="Apple Color Emoji"/>
+        </w:rPr>
+        <w:t>✔</w:t>
+      </w:r>
+      <w:r>
+        <w:t xml:space="preserve"> </w:t>
+      </w:r>
+      <w:r>
+        <w:rPr>
+          <w:b/>
+          <w:bCs/>
+        </w:rPr>
+        <w:t>Store transaction references for bKash, Bank Transfer, and Cash payments.</w:t>
+      </w:r>
+      <w:r>
+        <w:br/>
+      </w:r>
+      <w:r>
+        <w:rPr>
+          <w:rFonts w:ascii="Apple Color Emoji" w:hAnsi="Apple Color Emoji" w:cs="Apple Color Emoji"/>
+        </w:rPr>
+        <w:t>✔</w:t>
+      </w:r>
+      <w:r>
+        <w:t xml:space="preserve"> </w:t>
+      </w:r>
+      <w:r>
+        <w:rPr>
+          <w:b/>
+          <w:bCs/>
+        </w:rPr>
+        <w:t>Handle partial &amp; full payments properly.</w:t>
       </w:r>
     </w:p>
     <w:p>
-      <w:pPr>
-        <w:rPr>
-          <w:b/>
-          <w:bCs/>
-        </w:rPr>
-      </w:pPr>
-      <w:r>
-        <w:rPr>
-          <w:rFonts w:ascii="Apple Color Emoji" w:hAnsi="Apple Color Emoji" w:cs="Apple Color Emoji"/>
-          <w:b/>
-          <w:bCs/>
-        </w:rPr>
-        <w:t>✅</w:t>
-      </w:r>
-      <w:r>
-        <w:rPr>
-          <w:b/>
-          <w:bCs/>
-        </w:rPr>
-        <w:t xml:space="preserve"> 5.1 Invoice Auto-Generation</w:t>
-      </w:r>
-    </w:p>
-    <w:p>
-      <w:r>
-        <w:rPr>
-          <w:rFonts w:ascii="Apple Color Emoji" w:hAnsi="Apple Color Emoji" w:cs="Apple Color Emoji"/>
-        </w:rPr>
-        <w:t>✔</w:t>
-      </w:r>
-      <w:r>
-        <w:t xml:space="preserve"> </w:t>
-      </w:r>
-      <w:r>
-        <w:rPr>
-          <w:b/>
-          <w:bCs/>
-        </w:rPr>
-        <w:t>Invoices are created automatically when an order is submitted</w:t>
-      </w:r>
-      <w:r>
-        <w:t xml:space="preserve"> </w:t>
-      </w:r>
-      <w:r>
-        <w:rPr>
-          <w:rFonts w:ascii="Apple Color Emoji" w:hAnsi="Apple Color Emoji" w:cs="Apple Color Emoji"/>
-        </w:rPr>
-        <w:t>✅</w:t>
-      </w:r>
-      <w:r>
-        <w:br/>
-      </w:r>
-      <w:r>
-        <w:rPr>
-          <w:rFonts w:ascii="Apple Color Emoji" w:hAnsi="Apple Color Emoji" w:cs="Apple Color Emoji"/>
-        </w:rPr>
-        <w:t>✔</w:t>
-      </w:r>
-      <w:r>
-        <w:t xml:space="preserve"> </w:t>
-      </w:r>
-      <w:r>
-        <w:rPr>
-          <w:b/>
-          <w:bCs/>
-        </w:rPr>
-        <w:t>Invoices start in Draft mode (not visible to customers)</w:t>
-      </w:r>
-      <w:r>
-        <w:t xml:space="preserve"> </w:t>
-      </w:r>
-      <w:r>
-        <w:rPr>
-          <w:rFonts w:ascii="Apple Color Emoji" w:hAnsi="Apple Color Emoji" w:cs="Apple Color Emoji"/>
-        </w:rPr>
-        <w:t>✅</w:t>
-      </w:r>
-      <w:r>
-        <w:br/>
-      </w:r>
-      <w:r>
-        <w:rPr>
-          <w:rFonts w:ascii="Apple Color Emoji" w:hAnsi="Apple Color Emoji" w:cs="Apple Color Emoji"/>
-        </w:rPr>
-        <w:t>✔</w:t>
-      </w:r>
-      <w:r>
-        <w:t xml:space="preserve"> </w:t>
-      </w:r>
-      <w:r>
-        <w:rPr>
-          <w:b/>
-          <w:bCs/>
-        </w:rPr>
-        <w:t>Admins can modify invoice details before approval</w:t>
-      </w:r>
-      <w:r>
-        <w:t xml:space="preserve"> </w:t>
-      </w:r>
-      <w:r>
-        <w:rPr>
-          <w:rFonts w:ascii="Apple Color Emoji" w:hAnsi="Apple Color Emoji" w:cs="Apple Color Emoji"/>
-        </w:rPr>
-        <w:t>✅</w:t>
-      </w:r>
-      <w:r>
-        <w:br/>
-      </w:r>
-      <w:r>
-        <w:rPr>
-          <w:rFonts w:ascii="Apple Color Emoji" w:hAnsi="Apple Color Emoji" w:cs="Apple Color Emoji"/>
-        </w:rPr>
-        <w:t>✔</w:t>
-      </w:r>
-      <w:r>
-        <w:t xml:space="preserve"> </w:t>
-      </w:r>
-      <w:r>
-        <w:rPr>
-          <w:b/>
-          <w:bCs/>
-        </w:rPr>
-        <w:t>Final invoices require admin approval before visibility</w:t>
-      </w:r>
-      <w:r>
-        <w:t xml:space="preserve"> </w:t>
-      </w:r>
-      <w:r>
-        <w:rPr>
-          <w:rFonts w:ascii="Apple Color Emoji" w:hAnsi="Apple Color Emoji" w:cs="Apple Color Emoji"/>
-        </w:rPr>
-        <w:t>✅</w:t>
-      </w:r>
-    </w:p>
-    <w:p>
-      <w:pPr>
-        <w:rPr>
-          <w:b/>
-          <w:bCs/>
-        </w:rPr>
-      </w:pPr>
-      <w:r>
-        <w:rPr>
-          <w:rFonts w:ascii="Apple Color Emoji" w:hAnsi="Apple Color Emoji" w:cs="Apple Color Emoji"/>
-          <w:b/>
-          <w:bCs/>
-        </w:rPr>
-        <w:t>✅</w:t>
-      </w:r>
-      <w:r>
-        <w:rPr>
-          <w:b/>
-          <w:bCs/>
-        </w:rPr>
-        <w:t xml:space="preserve"> 5.2 Invoice Database Structure Updates</w:t>
-      </w:r>
-    </w:p>
-    <w:p>
-      <w:r>
-        <w:rPr>
-          <w:rFonts w:ascii="Apple Color Emoji" w:hAnsi="Apple Color Emoji" w:cs="Apple Color Emoji"/>
-        </w:rPr>
-        <w:t>✔</w:t>
-      </w:r>
-      <w:r>
-        <w:t xml:space="preserve"> invoice_status (Draft, Approved) </w:t>
-      </w:r>
-      <w:r>
-        <w:rPr>
-          <w:rFonts w:ascii="Apple Color Emoji" w:hAnsi="Apple Color Emoji" w:cs="Apple Color Emoji"/>
-        </w:rPr>
-        <w:t>✅</w:t>
-      </w:r>
-      <w:r>
-        <w:br/>
-      </w:r>
-      <w:r>
-        <w:rPr>
-          <w:rFonts w:ascii="Apple Color Emoji" w:hAnsi="Apple Color Emoji" w:cs="Apple Color Emoji"/>
-        </w:rPr>
-        <w:t>✔</w:t>
-      </w:r>
-      <w:r>
-        <w:t xml:space="preserve"> invoice_type (Initial, Final) </w:t>
-      </w:r>
-      <w:r>
-        <w:rPr>
-          <w:rFonts w:ascii="Apple Color Emoji" w:hAnsi="Apple Color Emoji" w:cs="Apple Color Emoji"/>
-        </w:rPr>
-        <w:t>✅</w:t>
-      </w:r>
-      <w:r>
-        <w:br/>
-      </w:r>
-      <w:r>
-        <w:rPr>
-          <w:rFonts w:ascii="Apple Color Emoji" w:hAnsi="Apple Color Emoji" w:cs="Apple Color Emoji"/>
-        </w:rPr>
-        <w:t>✔</w:t>
-      </w:r>
-      <w:r>
-        <w:t xml:space="preserve"> is_finalized (TRUE or FALSE) </w:t>
-      </w:r>
-      <w:r>
-        <w:rPr>
-          <w:rFonts w:ascii="Apple Color Emoji" w:hAnsi="Apple Color Emoji" w:cs="Apple Color Emoji"/>
-        </w:rPr>
-        <w:t>✅</w:t>
-      </w:r>
-    </w:p>
-    <w:p>
-      <w:pPr>
-        <w:rPr>
-          <w:b/>
-          <w:bCs/>
-        </w:rPr>
-      </w:pPr>
-      <w:r>
-        <w:rPr>
-          <w:rFonts w:ascii="Apple Color Emoji" w:hAnsi="Apple Color Emoji" w:cs="Apple Color Emoji"/>
-          <w:b/>
-          <w:bCs/>
-        </w:rPr>
-        <w:t>✅</w:t>
-      </w:r>
-      <w:r>
-        <w:rPr>
-          <w:b/>
-          <w:bCs/>
-        </w:rPr>
-        <w:t xml:space="preserve"> 5.3 Invoice APIs (Updated)</w:t>
-      </w:r>
-    </w:p>
-    <w:p>
-      <w:r>
-        <w:rPr>
-          <w:rFonts w:ascii="Apple Color Emoji" w:hAnsi="Apple Color Emoji" w:cs="Apple Color Emoji"/>
-        </w:rPr>
-        <w:t>✔</w:t>
-      </w:r>
-      <w:r>
-        <w:t xml:space="preserve"> POST /invoices/update - Admin can modify invoice fields </w:t>
-      </w:r>
-      <w:r>
-        <w:rPr>
-          <w:rFonts w:ascii="Apple Color Emoji" w:hAnsi="Apple Color Emoji" w:cs="Apple Color Emoji"/>
-        </w:rPr>
-        <w:t>✅</w:t>
-      </w:r>
-      <w:r>
-        <w:br/>
-      </w:r>
-      <w:r>
-        <w:rPr>
-          <w:rFonts w:ascii="Apple Color Emoji" w:hAnsi="Apple Color Emoji" w:cs="Apple Color Emoji"/>
-        </w:rPr>
-        <w:t>✔</w:t>
-      </w:r>
-      <w:r>
-        <w:t xml:space="preserve"> POST /invoices/approve - Admin approval required before visibility </w:t>
-      </w:r>
-      <w:r>
-        <w:rPr>
-          <w:rFonts w:ascii="Apple Color Emoji" w:hAnsi="Apple Color Emoji" w:cs="Apple Color Emoji"/>
-        </w:rPr>
-        <w:t>✅</w:t>
-      </w:r>
-      <w:r>
-        <w:br/>
-      </w:r>
-      <w:r>
-        <w:rPr>
-          <w:rFonts w:ascii="Apple Color Emoji" w:hAnsi="Apple Color Emoji" w:cs="Apple Color Emoji"/>
-        </w:rPr>
-        <w:t>✔</w:t>
-      </w:r>
-      <w:r>
-        <w:t xml:space="preserve"> GET /invoices/:invoice_id - Fetch single invoice </w:t>
-      </w:r>
-      <w:r>
-        <w:rPr>
-          <w:rFonts w:ascii="Apple Color Emoji" w:hAnsi="Apple Color Emoji" w:cs="Apple Color Emoji"/>
-        </w:rPr>
-        <w:t>✅</w:t>
-      </w:r>
-      <w:r>
-        <w:br/>
-      </w:r>
-      <w:r>
-        <w:rPr>
-          <w:rFonts w:ascii="Apple Color Emoji" w:hAnsi="Apple Color Emoji" w:cs="Apple Color Emoji"/>
-        </w:rPr>
-        <w:t>✔</w:t>
-      </w:r>
-      <w:r>
-        <w:t xml:space="preserve"> GET /invoices - Fetch all invoices </w:t>
-      </w:r>
-      <w:r>
-        <w:rPr>
-          <w:rFonts w:ascii="Apple Color Emoji" w:hAnsi="Apple Color Emoji" w:cs="Apple Color Emoji"/>
-        </w:rPr>
-        <w:t>✅</w:t>
-      </w:r>
-    </w:p>
-    <w:p>
-      <w:r>
-        <w:rPr>
-          <w:noProof/>
-        </w:rPr>
-        <w:pict w14:anchorId="4041742E">
-          <v:rect id="_x0000_i1028" alt="" style="width:450.85pt;height:.05pt;mso-width-percent:0;mso-height-percent:0;mso-width-percent:0;mso-height-percent:0" o:hrpct="999" o:hralign="center" o:hrstd="t" o:hr="t" fillcolor="#a0a0a0" stroked="f"/>
-        </w:pict>
-      </w:r>
-    </w:p>
-    <w:p>
-      <w:pPr>
-        <w:rPr>
-          <w:b/>
-          <w:bCs/>
-        </w:rPr>
-      </w:pPr>
-      <w:r>
-        <w:rPr>
-          <w:b/>
-          <w:bCs/>
-        </w:rPr>
-        <w:t>6. Refund Processing System (Updated)</w:t>
-      </w:r>
-    </w:p>
-    <w:p>
-      <w:pPr>
-        <w:rPr>
-          <w:b/>
-          <w:bCs/>
-        </w:rPr>
-      </w:pPr>
-      <w:r>
-        <w:rPr>
-          <w:rFonts w:ascii="Apple Color Emoji" w:hAnsi="Apple Color Emoji" w:cs="Apple Color Emoji"/>
-          <w:b/>
-          <w:bCs/>
-        </w:rPr>
-        <w:t>✅</w:t>
-      </w:r>
-      <w:r>
-        <w:rPr>
-          <w:b/>
-          <w:bCs/>
-        </w:rPr>
-        <w:t xml:space="preserve"> 6.1 Refund Database Structure</w:t>
-      </w:r>
-    </w:p>
-    <w:p>
-      <w:r>
-        <w:rPr>
-          <w:rFonts w:ascii="Apple Color Emoji" w:hAnsi="Apple Color Emoji" w:cs="Apple Color Emoji"/>
-        </w:rPr>
-        <w:t>✔</w:t>
-      </w:r>
-      <w:r>
-        <w:t xml:space="preserve"> refunds table stores refund requests </w:t>
-      </w:r>
-      <w:r>
-        <w:rPr>
-          <w:rFonts w:ascii="Apple Color Emoji" w:hAnsi="Apple Color Emoji" w:cs="Apple Color Emoji"/>
-        </w:rPr>
-        <w:t>✅</w:t>
-      </w:r>
-      <w:r>
-        <w:br/>
-      </w:r>
-      <w:r>
-        <w:rPr>
-          <w:rFonts w:ascii="Apple Color Emoji" w:hAnsi="Apple Color Emoji" w:cs="Apple Color Emoji"/>
-        </w:rPr>
-        <w:t>✔</w:t>
-      </w:r>
-      <w:r>
-        <w:t xml:space="preserve"> refund_processing tracks admin approvals </w:t>
-      </w:r>
-      <w:r>
-        <w:rPr>
-          <w:rFonts w:ascii="Apple Color Emoji" w:hAnsi="Apple Color Emoji" w:cs="Apple Color Emoji"/>
-        </w:rPr>
-        <w:t>✅</w:t>
-      </w:r>
-      <w:r>
-        <w:br/>
-      </w:r>
-      <w:r>
-        <w:rPr>
-          <w:rFonts w:ascii="Apple Color Emoji" w:hAnsi="Apple Color Emoji" w:cs="Apple Color Emoji"/>
-        </w:rPr>
-        <w:t>✔</w:t>
-      </w:r>
-      <w:r>
-        <w:t xml:space="preserve"> Refunds </w:t>
-      </w:r>
-      <w:r>
-        <w:rPr>
-          <w:b/>
-          <w:bCs/>
-        </w:rPr>
-        <w:t>can be applied to current invoice or as store credit</w:t>
-      </w:r>
-      <w:r>
-        <w:t xml:space="preserve"> </w:t>
-      </w:r>
-      <w:r>
-        <w:rPr>
-          <w:rFonts w:ascii="Apple Color Emoji" w:hAnsi="Apple Color Emoji" w:cs="Apple Color Emoji"/>
-        </w:rPr>
-        <w:t>✅</w:t>
-      </w:r>
-      <w:r>
-        <w:br/>
-      </w:r>
-      <w:r>
-        <w:rPr>
-          <w:rFonts w:ascii="Apple Color Emoji" w:hAnsi="Apple Color Emoji" w:cs="Apple Color Emoji"/>
-        </w:rPr>
-        <w:t>✔</w:t>
-      </w:r>
-      <w:r>
-        <w:t xml:space="preserve"> </w:t>
-      </w:r>
-      <w:r>
-        <w:rPr>
-          <w:b/>
-          <w:bCs/>
-        </w:rPr>
-        <w:t>Partial refunds correctly adjust due_amount_bdt</w:t>
-      </w:r>
-      <w:r>
-        <w:t xml:space="preserve"> </w:t>
-      </w:r>
-      <w:r>
-        <w:rPr>
-          <w:rFonts w:ascii="Apple Color Emoji" w:hAnsi="Apple Color Emoji" w:cs="Apple Color Emoji"/>
-        </w:rPr>
-        <w:t>✅</w:t>
-      </w:r>
-    </w:p>
-    <w:p>
-      <w:pPr>
-        <w:rPr>
-          <w:b/>
-          <w:bCs/>
-        </w:rPr>
-      </w:pPr>
-      <w:r>
-        <w:rPr>
-          <w:rFonts w:ascii="Apple Color Emoji" w:hAnsi="Apple Color Emoji" w:cs="Apple Color Emoji"/>
-          <w:b/>
-          <w:bCs/>
-        </w:rPr>
-        <w:t>✅</w:t>
-      </w:r>
-      <w:r>
-        <w:rPr>
-          <w:b/>
-          <w:bCs/>
-        </w:rPr>
-        <w:t xml:space="preserve"> 6.2 Refund APIs</w:t>
-      </w:r>
-    </w:p>
-    <w:p>
-      <w:r>
-        <w:rPr>
-          <w:rFonts w:ascii="Apple Color Emoji" w:hAnsi="Apple Color Emoji" w:cs="Apple Color Emoji"/>
-        </w:rPr>
-        <w:t>✔</w:t>
-      </w:r>
-      <w:r>
-        <w:t xml:space="preserve"> POST /refunds/request - Customers/Admins submit refund requests </w:t>
-      </w:r>
-      <w:r>
-        <w:rPr>
-          <w:rFonts w:ascii="Apple Color Emoji" w:hAnsi="Apple Color Emoji" w:cs="Apple Color Emoji"/>
-        </w:rPr>
-        <w:t>✅</w:t>
-      </w:r>
-      <w:r>
-        <w:br/>
-      </w:r>
-      <w:r>
-        <w:rPr>
-          <w:rFonts w:ascii="Apple Color Emoji" w:hAnsi="Apple Color Emoji" w:cs="Apple Color Emoji"/>
-        </w:rPr>
-        <w:t>✔</w:t>
-      </w:r>
-      <w:r>
-        <w:t xml:space="preserve"> POST /refunds/process - Admins approve refunds </w:t>
-      </w:r>
-      <w:r>
-        <w:rPr>
-          <w:rFonts w:ascii="Apple Color Emoji" w:hAnsi="Apple Color Emoji" w:cs="Apple Color Emoji"/>
-        </w:rPr>
-        <w:t>✅</w:t>
-      </w:r>
-      <w:r>
-        <w:br/>
-      </w:r>
-      <w:r>
-        <w:rPr>
-          <w:rFonts w:ascii="Apple Color Emoji" w:hAnsi="Apple Color Emoji" w:cs="Apple Color Emoji"/>
-        </w:rPr>
-        <w:t>✔</w:t>
-      </w:r>
-      <w:r>
-        <w:t xml:space="preserve"> GET /refunds - Fetch all refunds </w:t>
-      </w:r>
-      <w:r>
-        <w:rPr>
-          <w:rFonts w:ascii="Apple Color Emoji" w:hAnsi="Apple Color Emoji" w:cs="Apple Color Emoji"/>
-        </w:rPr>
-        <w:t>✅</w:t>
-      </w:r>
-      <w:r>
-        <w:br/>
-      </w:r>
-      <w:r>
-        <w:rPr>
-          <w:rFonts w:ascii="Apple Color Emoji" w:hAnsi="Apple Color Emoji" w:cs="Apple Color Emoji"/>
-        </w:rPr>
-        <w:t>✔</w:t>
-      </w:r>
-      <w:r>
-        <w:t xml:space="preserve"> GET /refunds/:refund_id - Fetch single refund </w:t>
-      </w:r>
-      <w:r>
-        <w:rPr>
-          <w:rFonts w:ascii="Apple Color Emoji" w:hAnsi="Apple Color Emoji" w:cs="Apple Color Emoji"/>
-        </w:rPr>
-        <w:t>✅</w:t>
-      </w:r>
-    </w:p>
-    <w:p>
-      <w:r>
-        <w:rPr>
-          <w:noProof/>
-        </w:rPr>
-        <w:lastRenderedPageBreak/>
-        <w:pict w14:anchorId="2A12DF7B">
-          <v:rect id="_x0000_i1027" alt="" style="width:450.85pt;height:.05pt;mso-width-percent:0;mso-height-percent:0;mso-width-percent:0;mso-height-percent:0" o:hrpct="999" o:hralign="center" o:hrstd="t" o:hr="t" fillcolor="#a0a0a0" stroked="f"/>
-        </w:pict>
-      </w:r>
-    </w:p>
-    <w:p>
-      <w:pPr>
-        <w:rPr>
-          <w:b/>
-          <w:bCs/>
-        </w:rPr>
-      </w:pPr>
-      <w:r>
-        <w:rPr>
-          <w:b/>
-          <w:bCs/>
-        </w:rPr>
-        <w:t>7. Payment &amp; Transaction History</w:t>
-      </w:r>
-    </w:p>
-    <w:p>
-      <w:r>
-        <w:rPr>
-          <w:rFonts w:ascii="Apple Color Emoji" w:hAnsi="Apple Color Emoji" w:cs="Apple Color Emoji"/>
-        </w:rPr>
-        <w:t>✅</w:t>
-      </w:r>
-      <w:r>
-        <w:t xml:space="preserve"> Payments are stored in payments table </w:t>
-      </w:r>
-      <w:r>
-        <w:rPr>
-          <w:rFonts w:ascii="Apple Color Emoji" w:hAnsi="Apple Color Emoji" w:cs="Apple Color Emoji"/>
-        </w:rPr>
-        <w:t>✅</w:t>
-      </w:r>
-      <w:r>
-        <w:br/>
-      </w:r>
-      <w:r>
-        <w:rPr>
-          <w:rFonts w:ascii="Apple Color Emoji" w:hAnsi="Apple Color Emoji" w:cs="Apple Color Emoji"/>
-        </w:rPr>
-        <w:t>✅</w:t>
-      </w:r>
-      <w:r>
-        <w:t xml:space="preserve"> Supports </w:t>
-      </w:r>
-      <w:r>
-        <w:rPr>
-          <w:b/>
-          <w:bCs/>
-        </w:rPr>
-        <w:t>bKash, Bank Transfer, and Cash payments</w:t>
-      </w:r>
-      <w:r>
-        <w:t xml:space="preserve"> </w:t>
-      </w:r>
-      <w:r>
-        <w:rPr>
-          <w:rFonts w:ascii="Apple Color Emoji" w:hAnsi="Apple Color Emoji" w:cs="Apple Color Emoji"/>
-        </w:rPr>
-        <w:t>✅</w:t>
-      </w:r>
-      <w:r>
-        <w:br/>
-      </w:r>
-      <w:r>
-        <w:rPr>
-          <w:rFonts w:ascii="Apple Color Emoji" w:hAnsi="Apple Color Emoji" w:cs="Apple Color Emoji"/>
-        </w:rPr>
-        <w:t>✅</w:t>
-      </w:r>
-      <w:r>
-        <w:t xml:space="preserve"> Partial &amp; full payments correctly adjust invoice due amounts </w:t>
-      </w:r>
-      <w:r>
-        <w:rPr>
-          <w:rFonts w:ascii="Apple Color Emoji" w:hAnsi="Apple Color Emoji" w:cs="Apple Color Emoji"/>
-        </w:rPr>
-        <w:t>✅</w:t>
-      </w:r>
-    </w:p>
-    <w:p>
-      <w:r>
-        <w:rPr>
-          <w:noProof/>
-        </w:rPr>
-        <w:pict w14:anchorId="31143233">
-          <v:rect id="_x0000_i1026" alt="" style="width:450.85pt;height:.05pt;mso-width-percent:0;mso-height-percent:0;mso-width-percent:0;mso-height-percent:0" o:hrpct="999" o:hralign="center" o:hrstd="t" o:hr="t" fillcolor="#a0a0a0" stroked="f"/>
-        </w:pict>
-      </w:r>
-    </w:p>
-    <w:p>
-      <w:pPr>
-        <w:rPr>
-          <w:b/>
-          <w:bCs/>
-        </w:rPr>
-      </w:pPr>
-      <w:r>
-        <w:rPr>
-          <w:b/>
-          <w:bCs/>
-        </w:rPr>
-        <w:t>8. Database Backup &amp; GitHub Version Control</w:t>
-      </w:r>
-    </w:p>
-    <w:p>
-      <w:r>
-        <w:rPr>
-          <w:rFonts w:ascii="Apple Color Emoji" w:hAnsi="Apple Color Emoji" w:cs="Apple Color Emoji"/>
-        </w:rPr>
-        <w:t>✔</w:t>
-      </w:r>
-      <w:r>
-        <w:t xml:space="preserve"> Regular database backups stored in shoptobd_backup.sql </w:t>
-      </w:r>
-      <w:r>
-        <w:rPr>
-          <w:rFonts w:ascii="Apple Color Emoji" w:hAnsi="Apple Color Emoji" w:cs="Apple Color Emoji"/>
-        </w:rPr>
-        <w:t>✅</w:t>
-      </w:r>
-      <w:r>
-        <w:br/>
-      </w:r>
-      <w:r>
-        <w:rPr>
-          <w:rFonts w:ascii="Apple Color Emoji" w:hAnsi="Apple Color Emoji" w:cs="Apple Color Emoji"/>
-        </w:rPr>
-        <w:t>✔</w:t>
-      </w:r>
-      <w:r>
-        <w:t xml:space="preserve"> .gitignore updated to exclude .env, node_modules/, and backups </w:t>
-      </w:r>
-      <w:r>
-        <w:rPr>
-          <w:rFonts w:ascii="Apple Color Emoji" w:hAnsi="Apple Color Emoji" w:cs="Apple Color Emoji"/>
-        </w:rPr>
-        <w:t>✅</w:t>
-      </w:r>
-      <w:r>
-        <w:br/>
-      </w:r>
-      <w:r>
-        <w:rPr>
-          <w:rFonts w:ascii="Apple Color Emoji" w:hAnsi="Apple Color Emoji" w:cs="Apple Color Emoji"/>
-        </w:rPr>
-        <w:t>✔</w:t>
-      </w:r>
-      <w:r>
-        <w:t xml:space="preserve"> </w:t>
-      </w:r>
-      <w:r>
-        <w:rPr>
-          <w:b/>
-          <w:bCs/>
-        </w:rPr>
-        <w:t>All code updates pushed to GitHub (shoptobd_project)</w:t>
-      </w:r>
-      <w:r>
-        <w:t xml:space="preserve"> </w:t>
-      </w:r>
-      <w:r>
-        <w:rPr>
-          <w:rFonts w:ascii="Apple Color Emoji" w:hAnsi="Apple Color Emoji" w:cs="Apple Color Emoji"/>
-        </w:rPr>
-        <w:t>✅</w:t>
-      </w:r>
-    </w:p>
-    <w:p>
-      <w:r>
-        <w:rPr>
-          <w:noProof/>
-        </w:rPr>
-        <w:pict w14:anchorId="6ED69110">
-          <v:rect id="_x0000_i1025" alt="" style="width:450.85pt;height:.05pt;mso-width-percent:0;mso-height-percent:0;mso-width-percent:0;mso-height-percent:0" o:hrpct="999" o:hralign="center" o:hrstd="t" o:hr="t" fillcolor="#a0a0a0" stroked="f"/>
-        </w:pict>
-      </w:r>
-    </w:p>
-    <w:p>
-      <w:pPr>
-        <w:rPr>
-          <w:b/>
-          <w:bCs/>
-        </w:rPr>
-      </w:pPr>
-      <w:r>
-        <w:rPr>
-          <w:rFonts w:ascii="Apple Color Emoji" w:hAnsi="Apple Color Emoji" w:cs="Apple Color Emoji"/>
-          <w:b/>
-          <w:bCs/>
-        </w:rPr>
-        <w:t>✅</w:t>
-      </w:r>
-      <w:r>
-        <w:rPr>
-          <w:b/>
-          <w:bCs/>
-        </w:rPr>
-        <w:t xml:space="preserve"> Next Steps</w:t>
-      </w:r>
-    </w:p>
-    <w:p>
-      <w:pPr>
-        <w:rPr>
-          <w:b/>
-          <w:bCs/>
-        </w:rPr>
-      </w:pPr>
-      <w:r>
-        <w:rPr>
-          <w:rFonts w:ascii="Apple Color Emoji" w:hAnsi="Apple Color Emoji" w:cs="Apple Color Emoji"/>
-          <w:b/>
-          <w:bCs/>
-        </w:rPr>
-        <w:t>💡</w:t>
-      </w:r>
-      <w:r>
-        <w:rPr>
-          <w:b/>
-          <w:bCs/>
-        </w:rPr>
-        <w:t xml:space="preserve"> Option 1: Automate Weight Charge &amp; Local Delivery Fees</w:t>
-      </w:r>
-    </w:p>
-    <w:p>
-      <w:pPr>
-        <w:numPr>
-          <w:ilvl w:val="0"/>
-          <w:numId w:val="1"/>
-        </w:numPr>
-      </w:pPr>
-      <w:r>
-        <w:rPr>
-          <w:b/>
-          <w:bCs/>
-        </w:rPr>
-        <w:t>Auto-calculate &amp; apply weight charges to Final Invoices</w:t>
-      </w:r>
-    </w:p>
-    <w:p>
-      <w:pPr>
-        <w:numPr>
-          <w:ilvl w:val="0"/>
-          <w:numId w:val="1"/>
-        </w:numPr>
-      </w:pPr>
-      <w:r>
-        <w:rPr>
-          <w:b/>
-          <w:bCs/>
-        </w:rPr>
-        <w:t>Ensure delivery fees are correctly included based on customer location</w:t>
-      </w:r>
-    </w:p>
-    <w:p>
-      <w:pPr>
-        <w:numPr>
-          <w:ilvl w:val="0"/>
-          <w:numId w:val="1"/>
-        </w:numPr>
-      </w:pPr>
-      <w:r>
-        <w:rPr>
-          <w:b/>
-          <w:bCs/>
-        </w:rPr>
-        <w:t>Admins can manually adjust fees before approval</w:t>
-      </w:r>
-    </w:p>
-    <w:p>
-      <w:pPr>
-        <w:rPr>
-          <w:b/>
-          <w:bCs/>
-        </w:rPr>
-      </w:pPr>
-      <w:r>
-        <w:rPr>
-          <w:rFonts w:ascii="Apple Color Emoji" w:hAnsi="Apple Color Emoji" w:cs="Apple Color Emoji"/>
-          <w:b/>
-          <w:bCs/>
-        </w:rPr>
-        <w:t>💪</w:t>
-      </w:r>
-      <w:r>
-        <w:rPr>
-          <w:b/>
-          <w:bCs/>
-        </w:rPr>
-        <w:t xml:space="preserve"> Option 2: Implement Payment &amp; Transaction History</w:t>
-      </w:r>
-    </w:p>
-    <w:p>
-      <w:pPr>
-        <w:numPr>
-          <w:ilvl w:val="0"/>
-          <w:numId w:val="2"/>
-        </w:numPr>
-      </w:pPr>
-      <w:r>
-        <w:rPr>
-          <w:b/>
-          <w:bCs/>
-        </w:rPr>
-        <w:t>Track invoice payments in the payments table</w:t>
-      </w:r>
-    </w:p>
-    <w:p>
-      <w:pPr>
-        <w:numPr>
-          <w:ilvl w:val="0"/>
-          <w:numId w:val="2"/>
-        </w:numPr>
-      </w:pPr>
-      <w:r>
-        <w:rPr>
-          <w:b/>
-          <w:bCs/>
-        </w:rPr>
-        <w:t>Ensure partial and full payments update due_amount_bdt correctly</w:t>
-      </w:r>
-    </w:p>
-    <w:p>
-      <w:pPr>
-        <w:numPr>
-          <w:ilvl w:val="0"/>
-          <w:numId w:val="2"/>
-        </w:numPr>
-      </w:pPr>
-      <w:r>
-        <w:rPr>
-          <w:b/>
-          <w:bCs/>
-        </w:rPr>
-        <w:t>Store transaction references for bKash, Bank Transfer, and Cash payments</w:t>
-      </w:r>
-    </w:p>
-    <w:p>
       <w:r>
         <w:rPr>
           <w:rFonts w:ascii="Apple Color Emoji" w:hAnsi="Apple Color Emoji" w:cs="Apple Color Emoji"/>
@@ -2275,7 +1791,7 @@
           <w:b/>
           <w:bCs/>
         </w:rPr>
-        <w:t>Which one do you want to proceed with next?</w:t>
+        <w:t>Are you ready to proceed with Payments, or do you want to review anything before moving forward?</w:t>
       </w:r>
       <w:r>
         <w:t xml:space="preserve"> </w:t>
@@ -2598,11 +2114,163 @@
       </w:rPr>
     </w:lvl>
   </w:abstractNum>
+  <w:abstractNum w:abstractNumId="2" w15:restartNumberingAfterBreak="0">
+    <w:nsid w:val="778E66EE"/>
+    <w:multiLevelType w:val="multilevel"/>
+    <w:tmpl w:val="FCE68C98"/>
+    <w:lvl w:ilvl="0">
+      <w:start w:val="1"/>
+      <w:numFmt w:val="bullet"/>
+      <w:lvlText w:val=""/>
+      <w:lvlJc w:val="left"/>
+      <w:pPr>
+        <w:tabs>
+          <w:tab w:val="num" w:pos="720"/>
+        </w:tabs>
+        <w:ind w:left="720" w:hanging="360"/>
+      </w:pPr>
+      <w:rPr>
+        <w:rFonts w:ascii="Symbol" w:hAnsi="Symbol" w:hint="default"/>
+        <w:sz w:val="20"/>
+      </w:rPr>
+    </w:lvl>
+    <w:lvl w:ilvl="1" w:tentative="1">
+      <w:start w:val="1"/>
+      <w:numFmt w:val="bullet"/>
+      <w:lvlText w:val="o"/>
+      <w:lvlJc w:val="left"/>
+      <w:pPr>
+        <w:tabs>
+          <w:tab w:val="num" w:pos="1440"/>
+        </w:tabs>
+        <w:ind w:left="1440" w:hanging="360"/>
+      </w:pPr>
+      <w:rPr>
+        <w:rFonts w:ascii="Courier New" w:hAnsi="Courier New" w:hint="default"/>
+        <w:sz w:val="20"/>
+      </w:rPr>
+    </w:lvl>
+    <w:lvl w:ilvl="2" w:tentative="1">
+      <w:start w:val="1"/>
+      <w:numFmt w:val="bullet"/>
+      <w:lvlText w:val=""/>
+      <w:lvlJc w:val="left"/>
+      <w:pPr>
+        <w:tabs>
+          <w:tab w:val="num" w:pos="2160"/>
+        </w:tabs>
+        <w:ind w:left="2160" w:hanging="360"/>
+      </w:pPr>
+      <w:rPr>
+        <w:rFonts w:ascii="Wingdings" w:hAnsi="Wingdings" w:hint="default"/>
+        <w:sz w:val="20"/>
+      </w:rPr>
+    </w:lvl>
+    <w:lvl w:ilvl="3" w:tentative="1">
+      <w:start w:val="1"/>
+      <w:numFmt w:val="bullet"/>
+      <w:lvlText w:val=""/>
+      <w:lvlJc w:val="left"/>
+      <w:pPr>
+        <w:tabs>
+          <w:tab w:val="num" w:pos="2880"/>
+        </w:tabs>
+        <w:ind w:left="2880" w:hanging="360"/>
+      </w:pPr>
+      <w:rPr>
+        <w:rFonts w:ascii="Wingdings" w:hAnsi="Wingdings" w:hint="default"/>
+        <w:sz w:val="20"/>
+      </w:rPr>
+    </w:lvl>
+    <w:lvl w:ilvl="4" w:tentative="1">
+      <w:start w:val="1"/>
+      <w:numFmt w:val="bullet"/>
+      <w:lvlText w:val=""/>
+      <w:lvlJc w:val="left"/>
+      <w:pPr>
+        <w:tabs>
+          <w:tab w:val="num" w:pos="3600"/>
+        </w:tabs>
+        <w:ind w:left="3600" w:hanging="360"/>
+      </w:pPr>
+      <w:rPr>
+        <w:rFonts w:ascii="Wingdings" w:hAnsi="Wingdings" w:hint="default"/>
+        <w:sz w:val="20"/>
+      </w:rPr>
+    </w:lvl>
+    <w:lvl w:ilvl="5" w:tentative="1">
+      <w:start w:val="1"/>
+      <w:numFmt w:val="bullet"/>
+      <w:lvlText w:val=""/>
+      <w:lvlJc w:val="left"/>
+      <w:pPr>
+        <w:tabs>
+          <w:tab w:val="num" w:pos="4320"/>
+        </w:tabs>
+        <w:ind w:left="4320" w:hanging="360"/>
+      </w:pPr>
+      <w:rPr>
+        <w:rFonts w:ascii="Wingdings" w:hAnsi="Wingdings" w:hint="default"/>
+        <w:sz w:val="20"/>
+      </w:rPr>
+    </w:lvl>
+    <w:lvl w:ilvl="6" w:tentative="1">
+      <w:start w:val="1"/>
+      <w:numFmt w:val="bullet"/>
+      <w:lvlText w:val=""/>
+      <w:lvlJc w:val="left"/>
+      <w:pPr>
+        <w:tabs>
+          <w:tab w:val="num" w:pos="5040"/>
+        </w:tabs>
+        <w:ind w:left="5040" w:hanging="360"/>
+      </w:pPr>
+      <w:rPr>
+        <w:rFonts w:ascii="Wingdings" w:hAnsi="Wingdings" w:hint="default"/>
+        <w:sz w:val="20"/>
+      </w:rPr>
+    </w:lvl>
+    <w:lvl w:ilvl="7" w:tentative="1">
+      <w:start w:val="1"/>
+      <w:numFmt w:val="bullet"/>
+      <w:lvlText w:val=""/>
+      <w:lvlJc w:val="left"/>
+      <w:pPr>
+        <w:tabs>
+          <w:tab w:val="num" w:pos="5760"/>
+        </w:tabs>
+        <w:ind w:left="5760" w:hanging="360"/>
+      </w:pPr>
+      <w:rPr>
+        <w:rFonts w:ascii="Wingdings" w:hAnsi="Wingdings" w:hint="default"/>
+        <w:sz w:val="20"/>
+      </w:rPr>
+    </w:lvl>
+    <w:lvl w:ilvl="8" w:tentative="1">
+      <w:start w:val="1"/>
+      <w:numFmt w:val="bullet"/>
+      <w:lvlText w:val=""/>
+      <w:lvlJc w:val="left"/>
+      <w:pPr>
+        <w:tabs>
+          <w:tab w:val="num" w:pos="6480"/>
+        </w:tabs>
+        <w:ind w:left="6480" w:hanging="360"/>
+      </w:pPr>
+      <w:rPr>
+        <w:rFonts w:ascii="Wingdings" w:hAnsi="Wingdings" w:hint="default"/>
+        <w:sz w:val="20"/>
+      </w:rPr>
+    </w:lvl>
+  </w:abstractNum>
   <w:num w:numId="1" w16cid:durableId="742609159">
     <w:abstractNumId w:val="0"/>
   </w:num>
   <w:num w:numId="2" w16cid:durableId="1929652068">
     <w:abstractNumId w:val="1"/>
+  </w:num>
+  <w:num w:numId="3" w16cid:durableId="548567588">
+    <w:abstractNumId w:val="2"/>
   </w:num>
 </w:numbering>
 </file>

</xml_diff>